<commit_message>
#125, #126, #127, #128, #129, #130, #131, #132 - fixed.
</commit_message>
<xml_diff>
--- a/Docx/Глава 2.4 - Паттерн Строитель.docx
+++ b/Docx/Глава 2.4 - Паттерн Строитель.docx
@@ -93,7 +93,19 @@
         <w:rPr>
           <w:lang w:val="ru-RU"/>
         </w:rPr>
-        <w:t>Иногда процесс создания является довольно сложным, состоит из нескольких этапов. Создаваемому объекту нужно передать множества аргументов, часть из которых нужны одним клиентам, но не нужны другим. В этом случае фабричный метод с 10 аргументами, 9 из которых будет повторяться каждый раз, нельзя назвать удачным решением. В этом случае поможет другой порождающий паттерн - Строитель.</w:t>
+        <w:t xml:space="preserve">Иногда процесс создания является довольно сложным, состоит из нескольких этапов. Создаваемому </w:t>
+      </w:r>
+      <w:r>
+        <w:rPr>
+          <w:lang w:val="ru-RU"/>
+        </w:rPr>
+        <w:t>объекту нужно передать множество</w:t>
+      </w:r>
+      <w:r>
+        <w:rPr>
+          <w:lang w:val="ru-RU"/>
+        </w:rPr>
+        <w:t xml:space="preserve"> аргументов, часть из которых нужны одним клиентам, но не нужны другим. В этом случае фабричный метод с 10 аргументами, 9 из которых будет повторяться каждый раз, нельзя назвать удачным решением. В этом случае поможет другой порождающий паттерн - Строитель.</w:t>
       </w:r>
     </w:p>
     <w:p>
@@ -139,7 +151,19 @@
         <w:rPr>
           <w:lang w:val="ru-RU"/>
         </w:rPr>
-        <w:t xml:space="preserve">) и получателей может быть произвольным и т.п. Электронные сообщения можно создавать руками, задавая нужные свойства, как это делается при работе с классом </w:t>
+        <w:t>) и получателей может быть произвольным и т.п. Электронные сообщения можно создавать</w:t>
+      </w:r>
+      <w:r>
+        <w:rPr>
+          <w:lang w:val="ru-RU"/>
+        </w:rPr>
+        <w:t xml:space="preserve"> вручную</w:t>
+      </w:r>
+      <w:r>
+        <w:rPr>
+          <w:lang w:val="ru-RU"/>
+        </w:rPr>
+        <w:t xml:space="preserve">, задавая нужные свойства, как это делается при работе с классом </w:t>
       </w:r>
       <w:proofErr w:type="spellStart"/>
       <w:r>
@@ -671,6 +695,11 @@
       </w:r>
     </w:p>
     <w:p>
+      <w:pPr>
+        <w:rPr>
+          <w:lang w:val="ru-RU"/>
+        </w:rPr>
+      </w:pPr>
       <w:r>
         <w:rPr>
           <w:lang w:val="ru-RU"/>
@@ -825,7 +854,19 @@
         <w:rPr>
           <w:lang w:val="ru-RU"/>
         </w:rPr>
-        <w:t>Рисунок 4.1 - Классическая диаграмма паттерна Строитель</w:t>
+        <w:t>Рисунок 4.1 - Классическая диаграмма</w:t>
+      </w:r>
+      <w:r>
+        <w:rPr>
+          <w:lang w:val="ru-RU"/>
+        </w:rPr>
+        <w:t xml:space="preserve"> классов</w:t>
+      </w:r>
+      <w:r>
+        <w:rPr>
+          <w:lang w:val="ru-RU"/>
+        </w:rPr>
+        <w:t xml:space="preserve"> паттерна Строитель</w:t>
       </w:r>
     </w:p>
     <w:p>
@@ -1046,8 +1087,6 @@
         </w:rPr>
         <w:t xml:space="preserve"> (рис. 4.2)</w:t>
       </w:r>
-      <w:bookmarkStart w:id="3" w:name="_GoBack"/>
-      <w:bookmarkEnd w:id="3"/>
       <w:r>
         <w:rPr>
           <w:lang w:val="ru-RU"/>
@@ -1126,7 +1165,19 @@
         <w:rPr>
           <w:lang w:val="ru-RU"/>
         </w:rPr>
-        <w:t>Рисунок 4.2 - Упрощенная диаграмма паттерна Строитель</w:t>
+        <w:t>Рисунок 4.2 - Упрощенная диаграмма</w:t>
+      </w:r>
+      <w:r>
+        <w:rPr>
+          <w:lang w:val="ru-RU"/>
+        </w:rPr>
+        <w:t xml:space="preserve"> классов</w:t>
+      </w:r>
+      <w:r>
+        <w:rPr>
+          <w:lang w:val="ru-RU"/>
+        </w:rPr>
+        <w:t xml:space="preserve"> паттерна Строитель</w:t>
       </w:r>
     </w:p>
     <w:p>
@@ -1145,7 +1196,13 @@
         <w:rPr>
           <w:lang w:val="ru-RU"/>
         </w:rPr>
-        <w:t xml:space="preserve">твенности немного изменяется. </w:t>
+        <w:t>твенности немного изменя</w:t>
+      </w:r>
+      <w:r>
+        <w:rPr>
+          <w:lang w:val="ru-RU"/>
+        </w:rPr>
+        <w:t xml:space="preserve">тся. </w:t>
       </w:r>
       <w:r>
         <w:rPr>
@@ -1239,41 +1296,176 @@
           <w:lang w:val="ru-RU"/>
         </w:rPr>
       </w:pPr>
-      <w:bookmarkStart w:id="4" w:name="особенности-реализации-в-.net"/>
+      <w:bookmarkStart w:id="3" w:name="особенности-реализации-в-.net"/>
+      <w:bookmarkEnd w:id="3"/>
+      <w:r>
+        <w:rPr>
+          <w:lang w:val="ru-RU"/>
+        </w:rPr>
+        <w:t>Особенности реализации в .</w:t>
+      </w:r>
+      <w:r>
+        <w:t>NET</w:t>
+      </w:r>
+    </w:p>
+    <w:p>
+      <w:pPr>
+        <w:rPr>
+          <w:lang w:val="ru-RU"/>
+        </w:rPr>
+      </w:pPr>
+      <w:r>
+        <w:rPr>
+          <w:lang w:val="ru-RU"/>
+        </w:rPr>
+        <w:t>При работе со строителями в .</w:t>
+      </w:r>
+      <w:r>
+        <w:t>NET</w:t>
+      </w:r>
+      <w:r>
+        <w:rPr>
+          <w:lang w:val="ru-RU"/>
+        </w:rPr>
+        <w:t xml:space="preserve"> есть два специфических момента: использование "текучего интерфейса" (</w:t>
+      </w:r>
+      <w:r>
+        <w:t>fluent</w:t>
+      </w:r>
+      <w:r>
+        <w:rPr>
+          <w:lang w:val="ru-RU"/>
+        </w:rPr>
+        <w:t xml:space="preserve"> </w:t>
+      </w:r>
+      <w:r>
+        <w:t>interface</w:t>
+      </w:r>
+      <w:r>
+        <w:rPr>
+          <w:lang w:val="ru-RU"/>
+        </w:rPr>
+        <w:t>) и возможность использования методов расширения.</w:t>
+      </w:r>
+    </w:p>
+    <w:p>
+      <w:pPr>
+        <w:pStyle w:val="Heading3"/>
+        <w:rPr>
+          <w:lang w:val="ru-RU"/>
+        </w:rPr>
+      </w:pPr>
+      <w:bookmarkStart w:id="4" w:name="использование-текучего-интерфейса"/>
       <w:bookmarkEnd w:id="4"/>
       <w:r>
         <w:rPr>
           <w:lang w:val="ru-RU"/>
         </w:rPr>
-        <w:t>Особенности реализации в .</w:t>
-      </w:r>
-      <w:r>
-        <w:t>NET</w:t>
-      </w:r>
-    </w:p>
-    <w:p>
-      <w:pPr>
-        <w:rPr>
-          <w:lang w:val="ru-RU"/>
-        </w:rPr>
-      </w:pPr>
-      <w:r>
-        <w:rPr>
-          <w:lang w:val="ru-RU"/>
-        </w:rPr>
-        <w:t>При работе со строителями в .</w:t>
-      </w:r>
-      <w:r>
-        <w:t>NET</w:t>
-      </w:r>
-      <w:r>
-        <w:rPr>
-          <w:lang w:val="ru-RU"/>
-        </w:rPr>
-        <w:t xml:space="preserve"> есть два специфических момента: использование "текучего интерфейса" (</w:t>
-      </w:r>
-      <w:r>
-        <w:t>fluent</w:t>
+        <w:t>Использование текучего интерфейса</w:t>
+      </w:r>
+    </w:p>
+    <w:p>
+      <w:pPr>
+        <w:rPr>
+          <w:lang w:val="ru-RU"/>
+        </w:rPr>
+      </w:pPr>
+      <w:r>
+        <w:rPr>
+          <w:lang w:val="ru-RU"/>
+        </w:rPr>
+        <w:t>Текучий интерфейс предназначен для повышения читабельности кода. Каждый метод возвращает объект, над которым выполняется текущая операция, что позволяет связывать методы в цепочку.</w:t>
+      </w:r>
+    </w:p>
+    <w:p>
+      <w:pPr>
+        <w:pStyle w:val="SourceCode"/>
+      </w:pPr>
+      <w:proofErr w:type="spellStart"/>
+      <w:proofErr w:type="gramStart"/>
+      <w:r>
+        <w:rPr>
+          <w:rStyle w:val="VerbatimChar"/>
+        </w:rPr>
+        <w:t>var</w:t>
+      </w:r>
+      <w:proofErr w:type="spellEnd"/>
+      <w:proofErr w:type="gramEnd"/>
+      <w:r>
+        <w:rPr>
+          <w:rStyle w:val="VerbatimChar"/>
+        </w:rPr>
+        <w:t xml:space="preserve"> result = </w:t>
+      </w:r>
+      <w:proofErr w:type="spellStart"/>
+      <w:r>
+        <w:rPr>
+          <w:rStyle w:val="VerbatimChar"/>
+        </w:rPr>
+        <w:t>Enumerable.Range</w:t>
+      </w:r>
+      <w:proofErr w:type="spellEnd"/>
+      <w:r>
+        <w:rPr>
+          <w:rStyle w:val="VerbatimChar"/>
+        </w:rPr>
+        <w:t>(1, 10).Select(n =&gt; n + 1).Count();</w:t>
+      </w:r>
+    </w:p>
+    <w:p>
+      <w:pPr>
+        <w:rPr>
+          <w:lang w:val="ru-RU"/>
+        </w:rPr>
+      </w:pPr>
+      <w:r>
+        <w:rPr>
+          <w:lang w:val="ru-RU"/>
+        </w:rPr>
+        <w:t>Листинг 4.3 – Пример использования текучего интерфейса</w:t>
+      </w:r>
+    </w:p>
+    <w:p>
+      <w:pPr>
+        <w:rPr>
+          <w:lang w:val="ru-RU"/>
+        </w:rPr>
+      </w:pPr>
+      <w:r>
+        <w:rPr>
+          <w:lang w:val="ru-RU"/>
+        </w:rPr>
+        <w:t xml:space="preserve">Текучий интерфейс изначально появился в мире </w:t>
+      </w:r>
+      <w:r>
+        <w:t>Java</w:t>
+      </w:r>
+      <w:r>
+        <w:rPr>
+          <w:lang w:val="ru-RU"/>
+        </w:rPr>
+        <w:t xml:space="preserve"> и активно используется для создания мини-</w:t>
+      </w:r>
+      <w:r>
+        <w:t>DSL</w:t>
+      </w:r>
+      <w:r>
+        <w:rPr>
+          <w:lang w:val="ru-RU"/>
+        </w:rPr>
+        <w:t xml:space="preserve"> (</w:t>
+      </w:r>
+      <w:r>
+        <w:t>Domain</w:t>
+      </w:r>
+      <w:r>
+        <w:rPr>
+          <w:lang w:val="ru-RU"/>
+        </w:rPr>
+        <w:t>-</w:t>
+      </w:r>
+      <w:r>
+        <w:t>Specific</w:t>
       </w:r>
       <w:r>
         <w:rPr>
@@ -1282,257 +1474,122 @@
         <w:t xml:space="preserve"> </w:t>
       </w:r>
       <w:r>
-        <w:t>interface</w:t>
-      </w:r>
-      <w:r>
-        <w:rPr>
-          <w:lang w:val="ru-RU"/>
-        </w:rPr>
-        <w:t>) и возможность использования методов расширения.</w:t>
-      </w:r>
-    </w:p>
-    <w:p>
-      <w:pPr>
-        <w:pStyle w:val="Heading3"/>
-        <w:rPr>
-          <w:lang w:val="ru-RU"/>
-        </w:rPr>
-      </w:pPr>
-      <w:bookmarkStart w:id="5" w:name="использование-текучего-интерфейса"/>
+        <w:t>Language</w:t>
+      </w:r>
+      <w:r>
+        <w:rPr>
+          <w:lang w:val="ru-RU"/>
+        </w:rPr>
+        <w:t xml:space="preserve">). При реализации </w:t>
+      </w:r>
+      <w:r>
+        <w:rPr>
+          <w:lang w:val="ru-RU"/>
+        </w:rPr>
+        <w:t>с</w:t>
+      </w:r>
+      <w:r>
+        <w:rPr>
+          <w:lang w:val="ru-RU"/>
+        </w:rPr>
+        <w:t>троителей данная идиома используется постоянно, поскольку позволяет создавать требуемый объект одним оператором:</w:t>
+      </w:r>
+    </w:p>
+    <w:p>
+      <w:pPr>
+        <w:pStyle w:val="SourceCode"/>
+      </w:pPr>
+      <w:proofErr w:type="gramStart"/>
+      <w:r>
+        <w:rPr>
+          <w:rStyle w:val="VerbatimChar"/>
+        </w:rPr>
+        <w:t>public</w:t>
+      </w:r>
+      <w:proofErr w:type="gramEnd"/>
+      <w:r>
+        <w:rPr>
+          <w:rStyle w:val="VerbatimChar"/>
+        </w:rPr>
+        <w:t xml:space="preserve"> override string </w:t>
+      </w:r>
+      <w:proofErr w:type="spellStart"/>
+      <w:r>
+        <w:rPr>
+          <w:rStyle w:val="VerbatimChar"/>
+        </w:rPr>
+        <w:t>ToString</w:t>
+      </w:r>
+      <w:proofErr w:type="spellEnd"/>
+      <w:r>
+        <w:rPr>
+          <w:rStyle w:val="VerbatimChar"/>
+        </w:rPr>
+        <w:t>()</w:t>
+      </w:r>
+      <w:r>
+        <w:br/>
+      </w:r>
+      <w:r>
+        <w:rPr>
+          <w:rStyle w:val="VerbatimChar"/>
+        </w:rPr>
+        <w:t>{</w:t>
+      </w:r>
+      <w:r>
+        <w:br/>
+      </w:r>
+      <w:r>
+        <w:rPr>
+          <w:rStyle w:val="VerbatimChar"/>
+        </w:rPr>
+        <w:t xml:space="preserve">    return new StringBuilder()</w:t>
+      </w:r>
+      <w:r>
+        <w:br/>
+      </w:r>
+      <w:r>
+        <w:rPr>
+          <w:rStyle w:val="VerbatimChar"/>
+        </w:rPr>
+        <w:t xml:space="preserve">       .AppendFormat("Id: {0}", Id).AppendLine()</w:t>
+      </w:r>
+      <w:r>
+        <w:br/>
+      </w:r>
+      <w:r>
+        <w:rPr>
+          <w:rStyle w:val="VerbatimChar"/>
+        </w:rPr>
+        <w:t xml:space="preserve">       .AppendFormat("Name: {0}", Name).AppendLine()</w:t>
+      </w:r>
+      <w:r>
+        <w:br/>
+      </w:r>
+      <w:r>
+        <w:rPr>
+          <w:rStyle w:val="VerbatimChar"/>
+        </w:rPr>
+        <w:t xml:space="preserve">       .ToString();</w:t>
+      </w:r>
+      <w:r>
+        <w:br/>
+      </w:r>
+      <w:r>
+        <w:rPr>
+          <w:rStyle w:val="VerbatimChar"/>
+        </w:rPr>
+        <w:t>}</w:t>
+      </w:r>
+    </w:p>
+    <w:p>
+      <w:pPr>
+        <w:rPr>
+          <w:lang w:val="ru-RU"/>
+        </w:rPr>
+      </w:pPr>
+      <w:bookmarkStart w:id="5" w:name="методы-расширения"/>
       <w:bookmarkEnd w:id="5"/>
-      <w:r>
-        <w:rPr>
-          <w:lang w:val="ru-RU"/>
-        </w:rPr>
-        <w:t>Использование текучего интерфейса</w:t>
-      </w:r>
-    </w:p>
-    <w:p>
-      <w:pPr>
-        <w:rPr>
-          <w:lang w:val="ru-RU"/>
-        </w:rPr>
-      </w:pPr>
-      <w:r>
-        <w:rPr>
-          <w:lang w:val="ru-RU"/>
-        </w:rPr>
-        <w:t>Текучий интерфейс предназначен для повышения читабельности кода. Каждый метод возвращает объект, над которым выполняется текущая операция, что позволяет связывать методы в цепочку.</w:t>
-      </w:r>
-    </w:p>
-    <w:p>
-      <w:pPr>
-        <w:pStyle w:val="SourceCode"/>
-      </w:pPr>
-      <w:proofErr w:type="spellStart"/>
-      <w:proofErr w:type="gramStart"/>
-      <w:r>
-        <w:rPr>
-          <w:rStyle w:val="VerbatimChar"/>
-        </w:rPr>
-        <w:t>var</w:t>
-      </w:r>
-      <w:proofErr w:type="spellEnd"/>
-      <w:proofErr w:type="gramEnd"/>
-      <w:r>
-        <w:rPr>
-          <w:rStyle w:val="VerbatimChar"/>
-        </w:rPr>
-        <w:t xml:space="preserve"> result = </w:t>
-      </w:r>
-      <w:proofErr w:type="spellStart"/>
-      <w:r>
-        <w:rPr>
-          <w:rStyle w:val="VerbatimChar"/>
-        </w:rPr>
-        <w:t>Enumerable.Range</w:t>
-      </w:r>
-      <w:proofErr w:type="spellEnd"/>
-      <w:r>
-        <w:rPr>
-          <w:rStyle w:val="VerbatimChar"/>
-        </w:rPr>
-        <w:t>(1, 10).Select(n =&gt; n + 1).Count();</w:t>
-      </w:r>
-    </w:p>
-    <w:p>
-      <w:pPr>
-        <w:rPr>
-          <w:lang w:val="ru-RU"/>
-        </w:rPr>
-      </w:pPr>
-      <w:r>
-        <w:rPr>
-          <w:lang w:val="ru-RU"/>
-        </w:rPr>
-        <w:t>Листинг 4.3 – Пример использования текучего интерфейса</w:t>
-      </w:r>
-    </w:p>
-    <w:p>
-      <w:pPr>
-        <w:rPr>
-          <w:lang w:val="ru-RU"/>
-        </w:rPr>
-      </w:pPr>
-      <w:r>
-        <w:rPr>
-          <w:lang w:val="ru-RU"/>
-        </w:rPr>
-        <w:t xml:space="preserve">Текучий интерфейс изначально появился в мире </w:t>
-      </w:r>
-      <w:r>
-        <w:t>Java</w:t>
-      </w:r>
-      <w:r>
-        <w:rPr>
-          <w:lang w:val="ru-RU"/>
-        </w:rPr>
-        <w:t xml:space="preserve"> и активно используется для создания мини-</w:t>
-      </w:r>
-      <w:r>
-        <w:t>DSL</w:t>
-      </w:r>
-      <w:r>
-        <w:rPr>
-          <w:lang w:val="ru-RU"/>
-        </w:rPr>
-        <w:t xml:space="preserve"> (</w:t>
-      </w:r>
-      <w:r>
-        <w:t>Domain</w:t>
-      </w:r>
-      <w:r>
-        <w:rPr>
-          <w:lang w:val="ru-RU"/>
-        </w:rPr>
-        <w:t>-</w:t>
-      </w:r>
-      <w:r>
-        <w:t>Specific</w:t>
-      </w:r>
-      <w:r>
-        <w:rPr>
-          <w:lang w:val="ru-RU"/>
-        </w:rPr>
-        <w:t xml:space="preserve"> </w:t>
-      </w:r>
-      <w:r>
-        <w:t>Language</w:t>
-      </w:r>
-      <w:r>
-        <w:rPr>
-          <w:lang w:val="ru-RU"/>
-        </w:rPr>
-        <w:t xml:space="preserve">). При реализации </w:t>
-      </w:r>
-      <w:r>
-        <w:rPr>
-          <w:lang w:val="ru-RU"/>
-        </w:rPr>
-        <w:t>с</w:t>
-      </w:r>
-      <w:r>
-        <w:rPr>
-          <w:lang w:val="ru-RU"/>
-        </w:rPr>
-        <w:t>троителей данная идиома используется постоянно, поскольку позволяет создавать требуемый объект одним оператором:</w:t>
-      </w:r>
-    </w:p>
-    <w:p>
-      <w:pPr>
-        <w:pStyle w:val="SourceCode"/>
-      </w:pPr>
-      <w:proofErr w:type="gramStart"/>
-      <w:r>
-        <w:rPr>
-          <w:rStyle w:val="VerbatimChar"/>
-        </w:rPr>
-        <w:t>public</w:t>
-      </w:r>
-      <w:proofErr w:type="gramEnd"/>
-      <w:r>
-        <w:rPr>
-          <w:rStyle w:val="VerbatimChar"/>
-        </w:rPr>
-        <w:t xml:space="preserve"> override string </w:t>
-      </w:r>
-      <w:proofErr w:type="spellStart"/>
-      <w:r>
-        <w:rPr>
-          <w:rStyle w:val="VerbatimChar"/>
-        </w:rPr>
-        <w:t>ToString</w:t>
-      </w:r>
-      <w:proofErr w:type="spellEnd"/>
-      <w:r>
-        <w:rPr>
-          <w:rStyle w:val="VerbatimChar"/>
-        </w:rPr>
-        <w:t>()</w:t>
-      </w:r>
-      <w:r>
-        <w:br/>
-      </w:r>
-      <w:r>
-        <w:rPr>
-          <w:rStyle w:val="VerbatimChar"/>
-        </w:rPr>
-        <w:t>{</w:t>
-      </w:r>
-      <w:r>
-        <w:br/>
-      </w:r>
-      <w:r>
-        <w:rPr>
-          <w:rStyle w:val="VerbatimChar"/>
-        </w:rPr>
-        <w:t xml:space="preserve">    return new StringBuilder()</w:t>
-      </w:r>
-      <w:r>
-        <w:br/>
-      </w:r>
-      <w:r>
-        <w:rPr>
-          <w:rStyle w:val="VerbatimChar"/>
-        </w:rPr>
-        <w:t xml:space="preserve">       .AppendFormat("Id: {0}", Id).AppendLine()</w:t>
-      </w:r>
-      <w:r>
-        <w:br/>
-      </w:r>
-      <w:r>
-        <w:rPr>
-          <w:rStyle w:val="VerbatimChar"/>
-        </w:rPr>
-        <w:t xml:space="preserve">       .AppendFormat("Name: {0}", Name).AppendLine()</w:t>
-      </w:r>
-      <w:r>
-        <w:br/>
-      </w:r>
-      <w:r>
-        <w:rPr>
-          <w:rStyle w:val="VerbatimChar"/>
-        </w:rPr>
-        <w:t xml:space="preserve">       .ToString();</w:t>
-      </w:r>
-      <w:r>
-        <w:br/>
-      </w:r>
-      <w:r>
-        <w:rPr>
-          <w:rStyle w:val="VerbatimChar"/>
-        </w:rPr>
-        <w:t>}</w:t>
-      </w:r>
-    </w:p>
-    <w:p>
-      <w:pPr>
-        <w:rPr>
-          <w:lang w:val="ru-RU"/>
-        </w:rPr>
-      </w:pPr>
-      <w:bookmarkStart w:id="6" w:name="методы-расширения"/>
-      <w:bookmarkEnd w:id="6"/>
       <w:r>
         <w:rPr>
           <w:lang w:val="ru-RU"/>
@@ -2270,127 +2327,127 @@
           <w:lang w:val="ru-RU"/>
         </w:rPr>
       </w:pPr>
-      <w:bookmarkStart w:id="7" w:name="обсуждение-паттерна-строитель"/>
+      <w:bookmarkStart w:id="6" w:name="обсуждение-паттерна-строитель"/>
+      <w:bookmarkEnd w:id="6"/>
+      <w:r>
+        <w:rPr>
+          <w:lang w:val="ru-RU"/>
+        </w:rPr>
+        <w:t>Обсуждение паттерна Строитель</w:t>
+      </w:r>
+    </w:p>
+    <w:p>
+      <w:pPr>
+        <w:rPr>
+          <w:lang w:val="ru-RU"/>
+        </w:rPr>
+      </w:pPr>
+      <w:r>
+        <w:rPr>
+          <w:lang w:val="ru-RU"/>
+        </w:rPr>
+        <w:t>При описании диаграммы классов паттерна Строитель, уже было сказано, что в классическом виде этот паттерн применяется довольно редко. Возможность создания разнообразных продуктов нужна относительно редко и возрастающая при этом сложность не всегда окупается.</w:t>
+      </w:r>
+    </w:p>
+    <w:p>
+      <w:pPr>
+        <w:rPr>
+          <w:lang w:val="ru-RU"/>
+        </w:rPr>
+      </w:pPr>
+      <w:r>
+        <w:rPr>
+          <w:lang w:val="ru-RU"/>
+        </w:rPr>
+        <w:t>Если посмотреть на примеры строителей в .</w:t>
+      </w:r>
+      <w:r>
+        <w:t>NET</w:t>
+      </w:r>
+      <w:r>
+        <w:rPr>
+          <w:lang w:val="ru-RU"/>
+        </w:rPr>
+        <w:t xml:space="preserve"> </w:t>
+      </w:r>
+      <w:r>
+        <w:t>Framework</w:t>
+      </w:r>
+      <w:r>
+        <w:rPr>
+          <w:lang w:val="ru-RU"/>
+        </w:rPr>
+        <w:t xml:space="preserve">, то все они аналогичны рассмотренному ранее классу </w:t>
+      </w:r>
+      <w:proofErr w:type="spellStart"/>
+      <w:r>
+        <w:rPr>
+          <w:rStyle w:val="VerbatimChar"/>
+        </w:rPr>
+        <w:t>MailMessageBuilder</w:t>
+      </w:r>
+      <w:proofErr w:type="spellEnd"/>
+      <w:r>
+        <w:rPr>
+          <w:lang w:val="ru-RU"/>
+        </w:rPr>
+        <w:t xml:space="preserve"> - это специализированные классы для создания конкретных продуктов - строк, коллекций, контейнеров и т.д.</w:t>
+      </w:r>
+    </w:p>
+    <w:p>
+      <w:pPr>
+        <w:rPr>
+          <w:lang w:val="ru-RU"/>
+        </w:rPr>
+      </w:pPr>
+      <w:r>
+        <w:rPr>
+          <w:lang w:val="ru-RU"/>
+        </w:rPr>
+        <w:t>В случае пат</w:t>
+      </w:r>
+      <w:r>
+        <w:rPr>
+          <w:lang w:val="ru-RU"/>
+        </w:rPr>
+        <w:t xml:space="preserve">терна Строитель разумно следовать той же логике, что и при выделении стратегий. Начните с конкретного класса </w:t>
+      </w:r>
+      <w:r>
+        <w:rPr>
+          <w:rStyle w:val="VerbatimChar"/>
+        </w:rPr>
+        <w:t>Builder</w:t>
+      </w:r>
+      <w:r>
+        <w:rPr>
+          <w:lang w:val="ru-RU"/>
+        </w:rPr>
+        <w:t xml:space="preserve">, предназначенного для создания конкретных продуктов. Выделяйте стратегию конструирования, такую как </w:t>
+      </w:r>
+      <w:proofErr w:type="spellStart"/>
+      <w:r>
+        <w:rPr>
+          <w:rStyle w:val="VerbatimChar"/>
+        </w:rPr>
+        <w:t>IBuilder</w:t>
+      </w:r>
+      <w:proofErr w:type="spellEnd"/>
+      <w:r>
+        <w:rPr>
+          <w:lang w:val="ru-RU"/>
+        </w:rPr>
+        <w:t>, лишь тогда, когда в этом будет четкая необходимость.</w:t>
+      </w:r>
+    </w:p>
+    <w:p>
+      <w:pPr>
+        <w:pStyle w:val="Heading3"/>
+        <w:rPr>
+          <w:lang w:val="ru-RU"/>
+        </w:rPr>
+      </w:pPr>
+      <w:bookmarkStart w:id="7" w:name="строготипизированный-строитель"/>
       <w:bookmarkEnd w:id="7"/>
-      <w:r>
-        <w:rPr>
-          <w:lang w:val="ru-RU"/>
-        </w:rPr>
-        <w:t>Обсуждение паттерна Строитель</w:t>
-      </w:r>
-    </w:p>
-    <w:p>
-      <w:pPr>
-        <w:rPr>
-          <w:lang w:val="ru-RU"/>
-        </w:rPr>
-      </w:pPr>
-      <w:r>
-        <w:rPr>
-          <w:lang w:val="ru-RU"/>
-        </w:rPr>
-        <w:t>При описании диаграммы классов паттерна Строитель, уже было сказано, что в классическом виде этот паттерн применяется довольно редко. Возможность создания разнообразных продуктов нужна относительно редко и возрастающая при этом сложность не всегда окупается.</w:t>
-      </w:r>
-    </w:p>
-    <w:p>
-      <w:pPr>
-        <w:rPr>
-          <w:lang w:val="ru-RU"/>
-        </w:rPr>
-      </w:pPr>
-      <w:r>
-        <w:rPr>
-          <w:lang w:val="ru-RU"/>
-        </w:rPr>
-        <w:t>Если посмотреть на примеры строителей в .</w:t>
-      </w:r>
-      <w:r>
-        <w:t>NET</w:t>
-      </w:r>
-      <w:r>
-        <w:rPr>
-          <w:lang w:val="ru-RU"/>
-        </w:rPr>
-        <w:t xml:space="preserve"> </w:t>
-      </w:r>
-      <w:r>
-        <w:t>Framework</w:t>
-      </w:r>
-      <w:r>
-        <w:rPr>
-          <w:lang w:val="ru-RU"/>
-        </w:rPr>
-        <w:t xml:space="preserve">, то все они аналогичны рассмотренному ранее классу </w:t>
-      </w:r>
-      <w:proofErr w:type="spellStart"/>
-      <w:r>
-        <w:rPr>
-          <w:rStyle w:val="VerbatimChar"/>
-        </w:rPr>
-        <w:t>MailMessageBuilder</w:t>
-      </w:r>
-      <w:proofErr w:type="spellEnd"/>
-      <w:r>
-        <w:rPr>
-          <w:lang w:val="ru-RU"/>
-        </w:rPr>
-        <w:t xml:space="preserve"> - это специализированные классы для создания конкретных продуктов - строк, коллекций, контейнеров и т.д.</w:t>
-      </w:r>
-    </w:p>
-    <w:p>
-      <w:pPr>
-        <w:rPr>
-          <w:lang w:val="ru-RU"/>
-        </w:rPr>
-      </w:pPr>
-      <w:r>
-        <w:rPr>
-          <w:lang w:val="ru-RU"/>
-        </w:rPr>
-        <w:t>В случае пат</w:t>
-      </w:r>
-      <w:r>
-        <w:rPr>
-          <w:lang w:val="ru-RU"/>
-        </w:rPr>
-        <w:t xml:space="preserve">терна Строитель разумно следовать той же логике, что и при выделении стратегий. Начните с конкретного класса </w:t>
-      </w:r>
-      <w:r>
-        <w:rPr>
-          <w:rStyle w:val="VerbatimChar"/>
-        </w:rPr>
-        <w:t>Builder</w:t>
-      </w:r>
-      <w:r>
-        <w:rPr>
-          <w:lang w:val="ru-RU"/>
-        </w:rPr>
-        <w:t xml:space="preserve">, предназначенного для создания конкретных продуктов. Выделяйте стратегию конструирования, такую как </w:t>
-      </w:r>
-      <w:proofErr w:type="spellStart"/>
-      <w:r>
-        <w:rPr>
-          <w:rStyle w:val="VerbatimChar"/>
-        </w:rPr>
-        <w:t>IBuilder</w:t>
-      </w:r>
-      <w:proofErr w:type="spellEnd"/>
-      <w:r>
-        <w:rPr>
-          <w:lang w:val="ru-RU"/>
-        </w:rPr>
-        <w:t>, лишь тогда, когда в этом будет четкая необходимость.</w:t>
-      </w:r>
-    </w:p>
-    <w:p>
-      <w:pPr>
-        <w:pStyle w:val="Heading3"/>
-        <w:rPr>
-          <w:lang w:val="ru-RU"/>
-        </w:rPr>
-      </w:pPr>
-      <w:bookmarkStart w:id="8" w:name="строготипизированный-строитель"/>
-      <w:bookmarkEnd w:id="8"/>
       <w:r>
         <w:rPr>
           <w:lang w:val="ru-RU"/>
@@ -3303,7 +3360,13 @@
         <w:rPr>
           <w:rStyle w:val="VerbatimChar"/>
         </w:rPr>
-        <w:t>FinalStringBuilder</w:t>
+        <w:t>FinalMessage</w:t>
+      </w:r>
+      <w:r>
+        <w:rPr>
+          <w:rStyle w:val="VerbatimChar"/>
+        </w:rPr>
+        <w:t>Builder</w:t>
       </w:r>
       <w:proofErr w:type="spellEnd"/>
       <w:r>
@@ -3403,8 +3466,8 @@
           <w:lang w:val="ru-RU"/>
         </w:rPr>
       </w:pPr>
-      <w:bookmarkStart w:id="9" w:name="создание-неизменяемых-объектов"/>
-      <w:bookmarkEnd w:id="9"/>
+      <w:bookmarkStart w:id="8" w:name="создание-неизменяемых-объектов"/>
+      <w:bookmarkEnd w:id="8"/>
       <w:r>
         <w:rPr>
           <w:lang w:val="ru-RU"/>
@@ -3584,7 +3647,19 @@
         <w:rPr>
           <w:lang w:val="ru-RU"/>
         </w:rPr>
-        <w:t xml:space="preserve">, но распространяются отдельным пакетом. Для их использования с помощью пакетного менеджера </w:t>
+        <w:t>, но распространяются отдельным пакетом. Для их использования</w:t>
+      </w:r>
+      <w:r>
+        <w:rPr>
+          <w:lang w:val="ru-RU"/>
+        </w:rPr>
+        <w:t>,</w:t>
+      </w:r>
+      <w:r>
+        <w:rPr>
+          <w:lang w:val="ru-RU"/>
+        </w:rPr>
+        <w:t xml:space="preserve"> с помощью пакетного менеджера </w:t>
       </w:r>
       <w:proofErr w:type="spellStart"/>
       <w:r>
@@ -3820,14 +3895,32 @@
         <w:rPr>
           <w:lang w:val="ru-RU"/>
         </w:rPr>
-        <w:t>аллокаций</w:t>
-      </w:r>
-      <w:proofErr w:type="spellEnd"/>
-      <w:r>
-        <w:rPr>
-          <w:lang w:val="ru-RU"/>
-        </w:rPr>
-        <w:t xml:space="preserve"> памяти, каждая неизменяемая коллекция содержит внутренний Строителя, с помощью которого создание коллекции будет более эффективным:</w:t>
+        <w:t>а</w:t>
+      </w:r>
+      <w:r>
+        <w:rPr>
+          <w:lang w:val="ru-RU"/>
+        </w:rPr>
+        <w:t>локаций</w:t>
+      </w:r>
+      <w:proofErr w:type="spellEnd"/>
+      <w:r>
+        <w:rPr>
+          <w:lang w:val="ru-RU"/>
+        </w:rPr>
+        <w:t xml:space="preserve"> памяти, каждая неизменяемая коллекц</w:t>
+      </w:r>
+      <w:r>
+        <w:rPr>
+          <w:lang w:val="ru-RU"/>
+        </w:rPr>
+        <w:t>ия содержит внутренний Строитель</w:t>
+      </w:r>
+      <w:r>
+        <w:rPr>
+          <w:lang w:val="ru-RU"/>
+        </w:rPr>
+        <w:t>, с помощью которого создание коллекции будет более эффективным:</w:t>
       </w:r>
     </w:p>
     <w:p>
@@ -3979,13 +4072,25 @@
           <w:lang w:val="ru-RU"/>
         </w:rPr>
       </w:pPr>
-      <w:bookmarkStart w:id="10" w:name="частичная-изменяемость"/>
-      <w:bookmarkEnd w:id="10"/>
-      <w:r>
-        <w:rPr>
-          <w:lang w:val="ru-RU"/>
-        </w:rPr>
-        <w:t>Листинг 4.11 – Использования строителя для создания неизменяемой коллекции</w:t>
+      <w:bookmarkStart w:id="9" w:name="частичная-изменяемость"/>
+      <w:bookmarkEnd w:id="9"/>
+      <w:r>
+        <w:rPr>
+          <w:lang w:val="ru-RU"/>
+        </w:rPr>
+        <w:t>Листинг 4.11 – Использовани</w:t>
+      </w:r>
+      <w:r>
+        <w:rPr>
+          <w:lang w:val="ru-RU"/>
+        </w:rPr>
+        <w:t>е</w:t>
+      </w:r>
+      <w:r>
+        <w:rPr>
+          <w:lang w:val="ru-RU"/>
+        </w:rPr>
+        <w:t xml:space="preserve"> строителя для создания неизменяемой коллекции</w:t>
       </w:r>
     </w:p>
     <w:p>
@@ -4013,7 +4118,19 @@
         <w:rPr>
           <w:lang w:val="ru-RU"/>
         </w:rPr>
-        <w:t xml:space="preserve">Неизменяемые коллекции показывают хороший пример частичной неизменяемости. С точки зрения внешних клиентов объекты класса </w:t>
+        <w:t>Неизменяемые коллекции показывают хороший пример частичной неизменяемости. С точки зрения внешних клиентов</w:t>
+      </w:r>
+      <w:r>
+        <w:rPr>
+          <w:lang w:val="ru-RU"/>
+        </w:rPr>
+        <w:t>,</w:t>
+      </w:r>
+      <w:r>
+        <w:rPr>
+          <w:lang w:val="ru-RU"/>
+        </w:rPr>
+        <w:t xml:space="preserve"> объекты класса </w:t>
       </w:r>
       <w:proofErr w:type="spellStart"/>
       <w:r>
@@ -4059,7 +4176,19 @@
         <w:rPr>
           <w:lang w:val="ru-RU"/>
         </w:rPr>
-        <w:t xml:space="preserve">няемым. Но есть одно исключение: вложенный класс </w:t>
+        <w:t>няемым</w:t>
+      </w:r>
+      <w:r>
+        <w:rPr>
+          <w:lang w:val="ru-RU"/>
+        </w:rPr>
+        <w:t>и</w:t>
+      </w:r>
+      <w:r>
+        <w:rPr>
+          <w:lang w:val="ru-RU"/>
+        </w:rPr>
+        <w:t xml:space="preserve">. Но есть одно исключение: вложенный класс </w:t>
       </w:r>
       <w:proofErr w:type="spellStart"/>
       <w:r>
@@ -5094,8 +5223,8 @@
       </w:r>
     </w:p>
     <w:p>
-      <w:bookmarkStart w:id="11" w:name="применимость"/>
-      <w:bookmarkEnd w:id="11"/>
+      <w:bookmarkStart w:id="10" w:name="применимость"/>
+      <w:bookmarkEnd w:id="10"/>
       <w:r>
         <w:rPr>
           <w:lang w:val="ru-RU"/>
@@ -5182,7 +5311,19 @@
         <w:rPr>
           <w:lang w:val="ru-RU"/>
         </w:rPr>
-        <w:t>Паттерн Строитель идеально подходит для ситуаций, когда процесс создания является сложным, состоит из нескольких этапов, при этом одним клиентам нужно устанавливать одни параметры создаваемого объекта, а другим клиентам - другие. Строитель может устанавливать разумные значения по умолчанию, предоставляя клиентам сосредоточиться лишь на важных для них параметрах.</w:t>
+        <w:t xml:space="preserve">Паттерн Строитель идеально подходит для ситуаций, когда процесс создания является сложным, состоит из нескольких этапов, при этом одним клиентам нужно устанавливать одни параметры создаваемого объекта, а другим клиентам - другие. Строитель может устанавливать разумные значения по умолчанию, предоставляя клиентам </w:t>
+      </w:r>
+      <w:r>
+        <w:rPr>
+          <w:lang w:val="ru-RU"/>
+        </w:rPr>
+        <w:t xml:space="preserve">возможность </w:t>
+      </w:r>
+      <w:r>
+        <w:rPr>
+          <w:lang w:val="ru-RU"/>
+        </w:rPr>
+        <w:t>сосредоточиться лишь на важных для них параметрах.</w:t>
       </w:r>
     </w:p>
     <w:p>
@@ -5281,7 +5422,19 @@
         <w:rPr>
           <w:lang w:val="ru-RU"/>
         </w:rPr>
-        <w:t>Строитель идеально сочетается с неизменяемыми классами. Неизменяемость упрощает понимание кода и прекрасно подходят для использования в многопоточной среде. Наличие строителей позволяет обойти ограничения неизменяемости и решить проблемы эффективности, которые обязательно возникнут при работе с такими типами.</w:t>
+        <w:t>Строитель идеально сочетается с неизменяемыми классами. Неизменяемость упрощает по</w:t>
+      </w:r>
+      <w:r>
+        <w:rPr>
+          <w:lang w:val="ru-RU"/>
+        </w:rPr>
+        <w:t>нимание кода и прекрасно подходи</w:t>
+      </w:r>
+      <w:r>
+        <w:rPr>
+          <w:lang w:val="ru-RU"/>
+        </w:rPr>
+        <w:t>т для использования в многопоточной среде. Наличие строителей позволяет обойти ограничения неизменяемости и решить проблемы эффективности, которые обязательно возникнут при работе с такими типами.</w:t>
       </w:r>
     </w:p>
     <w:p>
@@ -5291,8 +5444,8 @@
           <w:lang w:val="ru-RU"/>
         </w:rPr>
       </w:pPr>
-      <w:bookmarkStart w:id="12" w:name="примеры-в-.net-framework"/>
-      <w:bookmarkEnd w:id="12"/>
+      <w:bookmarkStart w:id="11" w:name="примеры-в-.net-framework"/>
+      <w:bookmarkEnd w:id="11"/>
       <w:r>
         <w:rPr>
           <w:lang w:val="ru-RU"/>
@@ -5402,26 +5555,104 @@
           <w:numId w:val="5"/>
         </w:numPr>
       </w:pPr>
-      <w:r>
-        <w:t xml:space="preserve">Строители неизменяемых коллекций: </w:t>
-      </w:r>
-      <w:r>
-        <w:rPr>
-          <w:rStyle w:val="VerbatimChar"/>
-        </w:rPr>
-        <w:t>ImmutableList&lt;T&gt;.Builder</w:t>
+      <w:proofErr w:type="spellStart"/>
+      <w:r>
+        <w:t>Строители</w:t>
+      </w:r>
+      <w:proofErr w:type="spellEnd"/>
+      <w:r>
+        <w:t xml:space="preserve"> </w:t>
+      </w:r>
+      <w:proofErr w:type="spellStart"/>
+      <w:r>
+        <w:t>неизменяемых</w:t>
+      </w:r>
+      <w:proofErr w:type="spellEnd"/>
+      <w:r>
+        <w:t xml:space="preserve"> </w:t>
+      </w:r>
+      <w:proofErr w:type="spellStart"/>
+      <w:r>
+        <w:t>коллекций</w:t>
+      </w:r>
+      <w:proofErr w:type="spellEnd"/>
+      <w:r>
+        <w:t xml:space="preserve">: </w:t>
+      </w:r>
+      <w:proofErr w:type="spellStart"/>
+      <w:r>
+        <w:rPr>
+          <w:rStyle w:val="VerbatimChar"/>
+        </w:rPr>
+        <w:t>ImmutableList</w:t>
+      </w:r>
+      <w:proofErr w:type="spellEnd"/>
+      <w:r>
+        <w:rPr>
+          <w:rStyle w:val="VerbatimChar"/>
+        </w:rPr>
+        <w:t>&lt;T&gt;.Builder</w:t>
       </w:r>
       <w:r>
         <w:t xml:space="preserve">, </w:t>
       </w:r>
-      <w:r>
-        <w:rPr>
-          <w:rStyle w:val="VerbatimChar"/>
-        </w:rPr>
-        <w:t>ImmutableDictionary&lt;TKey, TValue&gt;.Builder</w:t>
-      </w:r>
-      <w:r>
-        <w:t xml:space="preserve"> etc.</w:t>
+      <w:proofErr w:type="spellStart"/>
+      <w:r>
+        <w:rPr>
+          <w:rStyle w:val="VerbatimChar"/>
+        </w:rPr>
+        <w:t>ImmutableDictionary</w:t>
+      </w:r>
+      <w:proofErr w:type="spellEnd"/>
+      <w:r>
+        <w:rPr>
+          <w:rStyle w:val="VerbatimChar"/>
+        </w:rPr>
+        <w:t>&lt;</w:t>
+      </w:r>
+      <w:proofErr w:type="spellStart"/>
+      <w:r>
+        <w:rPr>
+          <w:rStyle w:val="VerbatimChar"/>
+        </w:rPr>
+        <w:t>TKey</w:t>
+      </w:r>
+      <w:proofErr w:type="spellEnd"/>
+      <w:r>
+        <w:rPr>
+          <w:rStyle w:val="VerbatimChar"/>
+        </w:rPr>
+        <w:t>, TValue&gt;.Builder</w:t>
+      </w:r>
+      <w:r>
+        <w:t xml:space="preserve"> </w:t>
+      </w:r>
+      <w:r>
+        <w:rPr>
+          <w:lang w:val="ru-RU"/>
+        </w:rPr>
+        <w:t>и</w:t>
+      </w:r>
+      <w:r>
+        <w:t xml:space="preserve"> </w:t>
+      </w:r>
+      <w:r>
+        <w:rPr>
+          <w:lang w:val="ru-RU"/>
+        </w:rPr>
+        <w:t>т</w:t>
+      </w:r>
+      <w:r>
+        <w:t>.</w:t>
+      </w:r>
+      <w:r>
+        <w:rPr>
+          <w:lang w:val="ru-RU"/>
+        </w:rPr>
+        <w:t>п</w:t>
+      </w:r>
+      <w:r>
+        <w:t>.</w:t>
       </w:r>
     </w:p>
     <w:p>
@@ -5444,32 +5675,46 @@
       <w:r>
         <w:t xml:space="preserve">, </w:t>
       </w:r>
+      <w:proofErr w:type="spellStart"/>
       <w:r>
         <w:rPr>
           <w:rStyle w:val="VerbatimChar"/>
         </w:rPr>
         <w:t>TypeBuilder</w:t>
       </w:r>
+      <w:proofErr w:type="spellEnd"/>
       <w:r>
         <w:t xml:space="preserve">, </w:t>
       </w:r>
+      <w:proofErr w:type="spellStart"/>
       <w:r>
         <w:rPr>
           <w:rStyle w:val="VerbatimChar"/>
         </w:rPr>
         <w:t>EnumBuilder</w:t>
       </w:r>
+      <w:proofErr w:type="spellEnd"/>
       <w:r>
         <w:t xml:space="preserve">, </w:t>
       </w:r>
+      <w:proofErr w:type="spellStart"/>
       <w:r>
         <w:rPr>
           <w:rStyle w:val="VerbatimChar"/>
         </w:rPr>
         <w:t>MethodBuilder</w:t>
       </w:r>
-      <w:r>
-        <w:t xml:space="preserve"> etc.</w:t>
+      <w:proofErr w:type="spellEnd"/>
+      <w:r>
+        <w:t xml:space="preserve"> и </w:t>
+      </w:r>
+      <w:proofErr w:type="spellStart"/>
+      <w:r>
+        <w:t>т.п</w:t>
+      </w:r>
+      <w:proofErr w:type="spellEnd"/>
+      <w:r>
+        <w:t>.</w:t>
       </w:r>
     </w:p>
     <w:p>
@@ -5483,32 +5728,43 @@
       <w:r>
         <w:t xml:space="preserve">В WCF используется довольно много внутренних (internal) строителей: </w:t>
       </w:r>
+      <w:proofErr w:type="spellStart"/>
       <w:r>
         <w:rPr>
           <w:rStyle w:val="VerbatimChar"/>
         </w:rPr>
         <w:t>ChannelBuilder</w:t>
       </w:r>
+      <w:proofErr w:type="spellEnd"/>
       <w:r>
         <w:t xml:space="preserve">, </w:t>
       </w:r>
+      <w:proofErr w:type="spellStart"/>
       <w:r>
         <w:rPr>
           <w:rStyle w:val="VerbatimChar"/>
         </w:rPr>
         <w:t>DispatcherBuilder</w:t>
       </w:r>
+      <w:proofErr w:type="spellEnd"/>
       <w:r>
         <w:t xml:space="preserve">, </w:t>
       </w:r>
+      <w:proofErr w:type="spellStart"/>
       <w:r>
         <w:rPr>
           <w:rStyle w:val="VerbatimChar"/>
         </w:rPr>
         <w:t>EndpointAddressBuilder</w:t>
       </w:r>
-      <w:r>
-        <w:t xml:space="preserve"> etc.</w:t>
+      <w:proofErr w:type="spellEnd"/>
+      <w:r>
+        <w:t xml:space="preserve"> и т.п</w:t>
+      </w:r>
+      <w:bookmarkStart w:id="12" w:name="_GoBack"/>
+      <w:bookmarkEnd w:id="12"/>
+      <w:r>
+        <w:t>.</w:t>
       </w:r>
     </w:p>
     <w:p>

</xml_diff>